<commit_message>
6 and 7 lab
</commit_message>
<xml_diff>
--- a/2-Semestr/Отчеты/C#Lab1.docx
+++ b/2-Semestr/Отчеты/C#Lab1.docx
@@ -343,7 +343,23 @@
           <w:sz w:val="28"/>
           <w:szCs w:val="28"/>
         </w:rPr>
-        <w:t>-т гр.17СН1с</w:t>
+        <w:t>-т</w:t>
+      </w:r>
+      <w:r>
+        <w:rPr>
+          <w:rFonts w:ascii="Times New Roman" w:hAnsi="Times New Roman"/>
+          <w:sz w:val="28"/>
+          <w:szCs w:val="28"/>
+        </w:rPr>
+        <w:t>ы</w:t>
+      </w:r>
+      <w:r>
+        <w:rPr>
+          <w:rFonts w:ascii="Times New Roman" w:hAnsi="Times New Roman"/>
+          <w:sz w:val="28"/>
+          <w:szCs w:val="28"/>
+        </w:rPr>
+        <w:t xml:space="preserve"> гр.17СН1с</w:t>
       </w:r>
     </w:p>
     <w:p>
@@ -404,31 +420,23 @@
           <w:szCs w:val="28"/>
         </w:rPr>
         <w:tab/>
-      </w:r>
-      <w:r>
-        <w:rPr>
-          <w:rFonts w:ascii="Times New Roman" w:hAnsi="Times New Roman"/>
-          <w:sz w:val="28"/>
-          <w:szCs w:val="28"/>
-        </w:rPr>
-        <w:tab/>
-      </w:r>
-      <w:r>
-        <w:rPr>
-          <w:rFonts w:ascii="Times New Roman" w:hAnsi="Times New Roman"/>
-          <w:sz w:val="28"/>
-          <w:szCs w:val="28"/>
-        </w:rPr>
-        <w:tab/>
-      </w:r>
-      <w:r>
-        <w:rPr>
-          <w:rFonts w:ascii="Times New Roman" w:hAnsi="Times New Roman"/>
-          <w:sz w:val="28"/>
-          <w:szCs w:val="28"/>
-        </w:rPr>
-        <w:tab/>
+        <w:t xml:space="preserve">           </w:t>
+      </w:r>
+      <w:r>
+        <w:rPr>
+          <w:rFonts w:ascii="Times New Roman" w:hAnsi="Times New Roman"/>
+          <w:sz w:val="28"/>
+          <w:szCs w:val="28"/>
+        </w:rPr>
         <w:t>Тюняев А.В.</w:t>
+      </w:r>
+      <w:r>
+        <w:rPr>
+          <w:rFonts w:ascii="Times New Roman" w:hAnsi="Times New Roman"/>
+          <w:sz w:val="28"/>
+          <w:szCs w:val="28"/>
+        </w:rPr>
+        <w:t xml:space="preserve"> Богданов М.О.</w:t>
       </w:r>
     </w:p>
     <w:p>
@@ -1511,7 +1519,7 @@
             <v:path o:extrusionok="f" gradientshapeok="t" o:connecttype="rect"/>
             <o:lock v:ext="edit" aspectratio="t"/>
           </v:shapetype>
-          <v:shape id="_x0000_i1029" type="#_x0000_t75" style="width:417pt;height:96.75pt">
+          <v:shape id="_x0000_i1025" type="#_x0000_t75" style="width:416.75pt;height:96.45pt">
             <v:imagedata r:id="rId5" o:title="Screenshot_1"/>
           </v:shape>
         </w:pict>
@@ -1715,7 +1723,7 @@
           <w:szCs w:val="28"/>
         </w:rPr>
         <w:pict>
-          <v:shape id="_x0000_i1037" type="#_x0000_t75" style="width:428.25pt;height:52.15pt">
+          <v:shape id="_x0000_i1026" type="#_x0000_t75" style="width:428.3pt;height:52.15pt">
             <v:imagedata r:id="rId6" o:title="Screenshot_2"/>
           </v:shape>
         </w:pict>
@@ -1731,40 +1739,15 @@
           <w:rFonts w:ascii="Times New Roman" w:hAnsi="Times New Roman"/>
           <w:sz w:val="28"/>
           <w:szCs w:val="28"/>
-          <w:lang w:val="en-US"/>
-        </w:rPr>
-      </w:pPr>
-      <w:r>
-        <w:rPr>
-          <w:rFonts w:ascii="Times New Roman" w:hAnsi="Times New Roman"/>
-          <w:sz w:val="28"/>
-          <w:szCs w:val="28"/>
-        </w:rPr>
-        <w:t>Рисунок 2</w:t>
-      </w:r>
-      <w:r>
-        <w:rPr>
-          <w:rFonts w:ascii="Times New Roman" w:hAnsi="Times New Roman"/>
-          <w:sz w:val="28"/>
-          <w:szCs w:val="28"/>
-        </w:rPr>
-        <w:t xml:space="preserve"> –</w:t>
-      </w:r>
-      <w:r>
-        <w:rPr>
-          <w:rFonts w:ascii="Times New Roman" w:hAnsi="Times New Roman"/>
-          <w:sz w:val="28"/>
-          <w:szCs w:val="28"/>
-        </w:rPr>
-        <w:t xml:space="preserve"> Добавление папки</w:t>
-      </w:r>
-      <w:r>
-        <w:rPr>
-          <w:rFonts w:ascii="Times New Roman" w:hAnsi="Times New Roman"/>
-          <w:sz w:val="28"/>
-          <w:szCs w:val="28"/>
-        </w:rPr>
-        <w:t xml:space="preserve"> с проектом в </w:t>
+        </w:rPr>
+      </w:pPr>
+      <w:r>
+        <w:rPr>
+          <w:rFonts w:ascii="Times New Roman" w:hAnsi="Times New Roman"/>
+          <w:sz w:val="28"/>
+          <w:szCs w:val="28"/>
+        </w:rPr>
+        <w:t xml:space="preserve">Рисунок 2 – Добавление папки с проектом в </w:t>
       </w:r>
       <w:proofErr w:type="spellStart"/>
       <w:r>
@@ -1788,7 +1771,6 @@
           <w:rFonts w:ascii="Times New Roman" w:hAnsi="Times New Roman"/>
           <w:sz w:val="28"/>
           <w:szCs w:val="28"/>
-          <w:lang w:val="en-US"/>
         </w:rPr>
       </w:pPr>
     </w:p>
@@ -1968,7 +1950,7 @@
           <w:szCs w:val="28"/>
         </w:rPr>
         <w:pict>
-          <v:shape id="_x0000_i1049" type="#_x0000_t75" style="width:467.65pt;height:256.15pt">
+          <v:shape id="_x0000_i1027" type="#_x0000_t75" style="width:467.55pt;height:256.15pt">
             <v:imagedata r:id="rId7" o:title="Screenshot_3"/>
           </v:shape>
         </w:pict>
@@ -1992,23 +1974,7 @@
           <w:sz w:val="28"/>
           <w:szCs w:val="28"/>
         </w:rPr>
-        <w:t>Рисунок 3</w:t>
-      </w:r>
-      <w:r>
-        <w:rPr>
-          <w:rFonts w:ascii="Times New Roman" w:hAnsi="Times New Roman"/>
-          <w:sz w:val="28"/>
-          <w:szCs w:val="28"/>
-        </w:rPr>
-        <w:t xml:space="preserve"> –</w:t>
-      </w:r>
-      <w:r>
-        <w:rPr>
-          <w:rFonts w:ascii="Times New Roman" w:hAnsi="Times New Roman"/>
-          <w:sz w:val="28"/>
-          <w:szCs w:val="28"/>
-        </w:rPr>
-        <w:t xml:space="preserve"> </w:t>
+        <w:t xml:space="preserve">Рисунок 3 – </w:t>
       </w:r>
       <w:proofErr w:type="spellStart"/>
       <w:r>
@@ -2127,6 +2093,7 @@
         </w:rPr>
         <w:t xml:space="preserve"> </w:t>
       </w:r>
+      <w:bookmarkStart w:id="1" w:name="_GoBack"/>
       <w:r>
         <w:rPr>
           <w:rFonts w:ascii="Times New Roman" w:hAnsi="Times New Roman"/>
@@ -2142,7 +2109,16 @@
           <w:sz w:val="28"/>
           <w:szCs w:val="28"/>
         </w:rPr>
-        <w:t xml:space="preserve"> . ”, “ </w:t>
+        <w:t xml:space="preserve"> </w:t>
+      </w:r>
+      <w:bookmarkEnd w:id="1"/>
+      <w:r>
+        <w:rPr>
+          <w:rFonts w:ascii="Times New Roman" w:hAnsi="Times New Roman"/>
+          <w:sz w:val="28"/>
+          <w:szCs w:val="28"/>
+        </w:rPr>
+        <w:t xml:space="preserve">. ”, “ </w:t>
       </w:r>
       <w:proofErr w:type="spellStart"/>
       <w:r>
@@ -2257,7 +2233,7 @@
           <w:szCs w:val="28"/>
         </w:rPr>
         <w:pict>
-          <v:shape id="_x0000_i1067" type="#_x0000_t75" style="width:467.25pt;height:137.25pt">
+          <v:shape id="_x0000_i1028" type="#_x0000_t75" style="width:467.55pt;height:137.55pt">
             <v:imagedata r:id="rId8" o:title="Screenshot_5"/>
           </v:shape>
         </w:pict>
@@ -2281,15 +2257,7 @@
           <w:sz w:val="28"/>
           <w:szCs w:val="28"/>
         </w:rPr>
-        <w:t>Рисунок 4</w:t>
-      </w:r>
-      <w:r>
-        <w:rPr>
-          <w:rFonts w:ascii="Times New Roman" w:hAnsi="Times New Roman"/>
-          <w:sz w:val="28"/>
-          <w:szCs w:val="28"/>
-        </w:rPr>
-        <w:t xml:space="preserve"> – </w:t>
+        <w:t xml:space="preserve">Рисунок 4 – </w:t>
       </w:r>
       <w:proofErr w:type="spellStart"/>
       <w:r>
@@ -2307,15 +2275,7 @@
           <w:sz w:val="28"/>
           <w:szCs w:val="28"/>
         </w:rPr>
-        <w:t xml:space="preserve"> изменений</w:t>
-      </w:r>
-      <w:r>
-        <w:rPr>
-          <w:rFonts w:ascii="Times New Roman" w:hAnsi="Times New Roman"/>
-          <w:sz w:val="28"/>
-          <w:szCs w:val="28"/>
-        </w:rPr>
-        <w:t xml:space="preserve"> в проекте</w:t>
+        <w:t xml:space="preserve"> изменений в проекте</w:t>
       </w:r>
     </w:p>
     <w:p>
@@ -2379,7 +2339,6 @@
           <w:sz w:val="28"/>
         </w:rPr>
       </w:pPr>
-      <w:bookmarkStart w:id="1" w:name="_GoBack"/>
       <w:r>
         <w:rPr>
           <w:rFonts w:ascii="Times New Roman" w:hAnsi="Times New Roman"/>
@@ -2398,7 +2357,6 @@
         </w:rPr>
         <w:t xml:space="preserve"> </w:t>
       </w:r>
-      <w:bookmarkEnd w:id="1"/>
       <w:r>
         <w:rPr>
           <w:rFonts w:ascii="Times New Roman" w:eastAsia="Times New Roman" w:hAnsi="Times New Roman"/>
@@ -2586,15 +2544,7 @@
           <w:sz w:val="28"/>
           <w:szCs w:val="28"/>
         </w:rPr>
-        <w:t>Рисунок 5</w:t>
-      </w:r>
-      <w:r>
-        <w:rPr>
-          <w:rFonts w:ascii="Times New Roman" w:hAnsi="Times New Roman"/>
-          <w:sz w:val="28"/>
-          <w:szCs w:val="28"/>
-        </w:rPr>
-        <w:t xml:space="preserve"> – </w:t>
+        <w:t xml:space="preserve">Рисунок 5 – </w:t>
       </w:r>
       <w:r>
         <w:rPr>
@@ -3281,6 +3231,30 @@
           <w:rFonts w:ascii="Times New Roman" w:eastAsia="Times New Roman" w:hAnsi="Times New Roman"/>
           <w:sz w:val="28"/>
         </w:rPr>
+        <w:t xml:space="preserve"> ” </w:t>
+      </w:r>
+      <w:r>
+        <w:rPr>
+          <w:rFonts w:ascii="Times New Roman" w:eastAsia="Times New Roman" w:hAnsi="Times New Roman"/>
+          <w:sz w:val="28"/>
+        </w:rPr>
+        <w:t xml:space="preserve">и в этом файле указать системе контроля версий </w:t>
+      </w:r>
+      <w:proofErr w:type="spellStart"/>
+      <w:r>
+        <w:rPr>
+          <w:rFonts w:ascii="Times New Roman" w:eastAsia="Times New Roman" w:hAnsi="Times New Roman"/>
+          <w:sz w:val="28"/>
+          <w:lang w:val="en-US"/>
+        </w:rPr>
+        <w:t>Git</w:t>
+      </w:r>
+      <w:proofErr w:type="spellEnd"/>
+      <w:r>
+        <w:rPr>
+          <w:rFonts w:ascii="Times New Roman" w:eastAsia="Times New Roman" w:hAnsi="Times New Roman"/>
+          <w:sz w:val="28"/>
+        </w:rPr>
         <w:t xml:space="preserve"> </w:t>
       </w:r>
       <w:r>
@@ -3288,52 +3262,7 @@
           <w:rFonts w:ascii="Times New Roman" w:eastAsia="Times New Roman" w:hAnsi="Times New Roman"/>
           <w:sz w:val="28"/>
         </w:rPr>
-        <w:t xml:space="preserve">” </w:t>
-      </w:r>
-      <w:r>
-        <w:rPr>
-          <w:rFonts w:ascii="Times New Roman" w:eastAsia="Times New Roman" w:hAnsi="Times New Roman"/>
-          <w:sz w:val="28"/>
-        </w:rPr>
-        <w:t xml:space="preserve">и в этом файле указать </w:t>
-      </w:r>
-      <w:r>
-        <w:rPr>
-          <w:rFonts w:ascii="Times New Roman" w:eastAsia="Times New Roman" w:hAnsi="Times New Roman"/>
-          <w:sz w:val="28"/>
-        </w:rPr>
-        <w:t xml:space="preserve">системе контроля версий </w:t>
-      </w:r>
-      <w:proofErr w:type="spellStart"/>
-      <w:r>
-        <w:rPr>
-          <w:rFonts w:ascii="Times New Roman" w:eastAsia="Times New Roman" w:hAnsi="Times New Roman"/>
-          <w:sz w:val="28"/>
-          <w:lang w:val="en-US"/>
-        </w:rPr>
-        <w:t>Git</w:t>
-      </w:r>
-      <w:proofErr w:type="spellEnd"/>
-      <w:r>
-        <w:rPr>
-          <w:rFonts w:ascii="Times New Roman" w:eastAsia="Times New Roman" w:hAnsi="Times New Roman"/>
-          <w:sz w:val="28"/>
-        </w:rPr>
-        <w:t xml:space="preserve"> </w:t>
-      </w:r>
-      <w:r>
-        <w:rPr>
-          <w:rFonts w:ascii="Times New Roman" w:eastAsia="Times New Roman" w:hAnsi="Times New Roman"/>
-          <w:sz w:val="28"/>
-        </w:rPr>
-        <w:t>какие файлы необходимо игнорировать при индексации</w:t>
-      </w:r>
-      <w:r>
-        <w:rPr>
-          <w:rFonts w:ascii="Times New Roman" w:eastAsia="Times New Roman" w:hAnsi="Times New Roman"/>
-          <w:sz w:val="28"/>
-        </w:rPr>
-        <w:t>.</w:t>
+        <w:t>какие файлы необходимо игнорировать при индексации.</w:t>
       </w:r>
     </w:p>
     <w:p>
@@ -3405,15 +3334,15 @@
           <w:rFonts w:ascii="Times New Roman" w:eastAsia="Times New Roman" w:hAnsi="Times New Roman"/>
           <w:sz w:val="28"/>
         </w:rPr>
-        <w:t xml:space="preserve">Командой </w:t>
-      </w:r>
-      <w:r>
-        <w:rPr>
-          <w:rFonts w:ascii="Times New Roman" w:eastAsia="Times New Roman" w:hAnsi="Times New Roman"/>
-          <w:sz w:val="28"/>
-          <w:lang w:val="en-US"/>
-        </w:rPr>
-        <w:t xml:space="preserve">“ </w:t>
+        <w:t>Командами</w:t>
+      </w:r>
+      <w:r>
+        <w:rPr>
+          <w:rFonts w:ascii="Times New Roman" w:eastAsia="Times New Roman" w:hAnsi="Times New Roman"/>
+          <w:sz w:val="28"/>
+          <w:lang w:val="en-US"/>
+        </w:rPr>
+        <w:t xml:space="preserve"> “ </w:t>
       </w:r>
       <w:proofErr w:type="spellStart"/>
       <w:r>
@@ -3440,7 +3369,15 @@
           <w:sz w:val="28"/>
           <w:lang w:val="en-US"/>
         </w:rPr>
-        <w:t>add .</w:t>
+        <w:t>add</w:t>
+      </w:r>
+      <w:r>
+        <w:rPr>
+          <w:rFonts w:ascii="Times New Roman" w:eastAsia="Times New Roman" w:hAnsi="Times New Roman"/>
+          <w:sz w:val="28"/>
+          <w:lang w:val="en-US"/>
+        </w:rPr>
+        <w:t xml:space="preserve"> .</w:t>
       </w:r>
       <w:proofErr w:type="gramEnd"/>
       <w:r>
@@ -3450,6 +3387,55 @@
           <w:lang w:val="en-US"/>
         </w:rPr>
         <w:t xml:space="preserve"> ”</w:t>
+      </w:r>
+      <w:r>
+        <w:rPr>
+          <w:rFonts w:ascii="Times New Roman" w:eastAsia="Times New Roman" w:hAnsi="Times New Roman"/>
+          <w:sz w:val="28"/>
+          <w:lang w:val="en-US"/>
+        </w:rPr>
+        <w:t xml:space="preserve"> </w:t>
+      </w:r>
+      <w:r>
+        <w:rPr>
+          <w:rFonts w:ascii="Times New Roman" w:eastAsia="Times New Roman" w:hAnsi="Times New Roman"/>
+          <w:sz w:val="28"/>
+        </w:rPr>
+        <w:t>и</w:t>
+      </w:r>
+      <w:r>
+        <w:rPr>
+          <w:rFonts w:ascii="Times New Roman" w:eastAsia="Times New Roman" w:hAnsi="Times New Roman"/>
+          <w:sz w:val="28"/>
+          <w:lang w:val="en-US"/>
+        </w:rPr>
+        <w:t xml:space="preserve"> </w:t>
+      </w:r>
+      <w:r>
+        <w:rPr>
+          <w:rFonts w:ascii="Times New Roman" w:eastAsia="Times New Roman" w:hAnsi="Times New Roman"/>
+          <w:sz w:val="28"/>
+          <w:lang w:val="en-US"/>
+        </w:rPr>
+        <w:t>“</w:t>
+      </w:r>
+      <w:proofErr w:type="spellStart"/>
+      <w:r>
+        <w:rPr>
+          <w:rFonts w:ascii="Times New Roman" w:eastAsia="Times New Roman" w:hAnsi="Times New Roman"/>
+          <w:sz w:val="28"/>
+          <w:lang w:val="en-US"/>
+        </w:rPr>
+        <w:t>git</w:t>
+      </w:r>
+      <w:proofErr w:type="spellEnd"/>
+      <w:r>
+        <w:rPr>
+          <w:rFonts w:ascii="Times New Roman" w:eastAsia="Times New Roman" w:hAnsi="Times New Roman"/>
+          <w:sz w:val="28"/>
+          <w:lang w:val="en-US"/>
+        </w:rPr>
+        <w:t xml:space="preserve"> commit –m ”</w:t>
       </w:r>
     </w:p>
     <w:p>
@@ -3489,14 +3475,7 @@
           <w:rFonts w:ascii="Times New Roman" w:eastAsia="Times New Roman" w:hAnsi="Times New Roman"/>
           <w:sz w:val="28"/>
         </w:rPr>
-        <w:t>П</w:t>
-      </w:r>
-      <w:r>
-        <w:rPr>
-          <w:rFonts w:ascii="Times New Roman" w:eastAsia="Times New Roman" w:hAnsi="Times New Roman"/>
-          <w:sz w:val="28"/>
-        </w:rPr>
-        <w:t>олучил</w:t>
+        <w:t>Получил</w:t>
       </w:r>
       <w:r>
         <w:rPr>

</xml_diff>